<commit_message>
what is jsx updated
</commit_message>
<xml_diff>
--- a/What is JSX.docx
+++ b/What is JSX.docx
@@ -15,7 +15,23 @@
           <w:rFonts w:ascii="Verdana" w:hAnsi="Verdana"/>
           <w:color w:val="000000"/>
         </w:rPr>
-        <w:t>What is JSX?</w:t>
+        <w:t>What is JS</w:t>
+      </w:r>
+      <w:r>
+        <w:rPr>
+          <w:rFonts w:ascii="Verdana" w:hAnsi="Verdana"/>
+          <w:color w:val="000000"/>
+        </w:rPr>
+        <w:t>XX</w:t>
+      </w:r>
+      <w:bookmarkStart w:id="0" w:name="_GoBack"/>
+      <w:bookmarkEnd w:id="0"/>
+      <w:r>
+        <w:rPr>
+          <w:rFonts w:ascii="Verdana" w:hAnsi="Verdana"/>
+          <w:color w:val="000000"/>
+        </w:rPr>
+        <w:t>?</w:t>
       </w:r>
     </w:p>
     <w:p>
@@ -637,10 +653,7 @@
         <w:t>In React JS, JSX will throw an error if the HTML is not properly closed.</w:t>
       </w:r>
     </w:p>
-    <w:p>
-      <w:bookmarkStart w:id="0" w:name="_GoBack"/>
-      <w:bookmarkEnd w:id="0"/>
-    </w:p>
+    <w:p/>
     <w:sectPr>
       <w:pgSz w:w="12240" w:h="15840"/>
       <w:pgMar w:top="1440" w:right="1440" w:bottom="1440" w:left="1440" w:header="720" w:footer="720" w:gutter="0"/>

</xml_diff>